<commit_message>
Worked on lo-fi, started hi-fi
</commit_message>
<xml_diff>
--- a/Prototypes/ProductReport_NilsMeijer_466301.docx
+++ b/Prototypes/ProductReport_NilsMeijer_466301.docx
@@ -1591,6 +1591,9 @@
         </w:drawing>
       </w:r>
       <w:r>
+        <w:rPr>
+          <w:noProof/>
+        </w:rPr>
         <w:drawing>
           <wp:anchor distT="0" distB="0" distL="114300" distR="114300" simplePos="0" relativeHeight="251663360" behindDoc="1" locked="0" layoutInCell="1" allowOverlap="1" wp14:anchorId="21C2C73D" wp14:editId="0043F5A5">
             <wp:simplePos x="0" y="0"/>
@@ -5971,20 +5974,6 @@
 </file>
 
 <file path=customXml/item1.xml><?xml version="1.0" encoding="utf-8"?>
-<b:Sources xmlns:b="http://schemas.openxmlformats.org/officeDocument/2006/bibliography" xmlns="http://schemas.openxmlformats.org/officeDocument/2006/bibliography" SelectedStyle="\APASixthEditionOfficeOnline.xsl" StyleName="APA" Version="6"/>
-</file>
-
-<file path=customXml/item2.xml><?xml version="1.0" encoding="utf-8"?>
-<p:properties xmlns:p="http://schemas.microsoft.com/office/2006/metadata/properties" xmlns:xsi="http://www.w3.org/2001/XMLSchema-instance" xmlns:pc="http://schemas.microsoft.com/office/infopath/2007/PartnerControls">
-  <documentManagement>
-    <c6664f9864b54a78bdf9e6230de1c78b xmlns="6c73e52c-07d4-4617-ab67-464747257e8d">
-      <Terms xmlns="http://schemas.microsoft.com/office/infopath/2007/PartnerControls"/>
-    </c6664f9864b54a78bdf9e6230de1c78b>
-  </documentManagement>
-</p:properties>
-</file>
-
-<file path=customXml/item3.xml><?xml version="1.0" encoding="utf-8"?>
 <ct:contentTypeSchema xmlns:ct="http://schemas.microsoft.com/office/2006/metadata/contentType" xmlns:ma="http://schemas.microsoft.com/office/2006/metadata/properties/metaAttributes" ct:_="" ma:_="" ma:contentTypeName="Document" ma:contentTypeID="0x010100294690D6A57C3C4B8650464765815F1C" ma:contentTypeVersion="15" ma:contentTypeDescription="Create a new document." ma:contentTypeScope="" ma:versionID="3f5c71644b5fc62e44f2097556036616">
   <xsd:schema xmlns:xsd="http://www.w3.org/2001/XMLSchema" xmlns:xs="http://www.w3.org/2001/XMLSchema" xmlns:p="http://schemas.microsoft.com/office/2006/metadata/properties" xmlns:ns2="45f6ce90-ba85-4ef2-b43f-c64448cd95eb" xmlns:ns3="c7549584-aa9c-449c-abfe-2ca02f3a7188" xmlns:ns4="6c73e52c-07d4-4617-ab67-464747257e8d" xmlns:ns5="ab37b2fe-4f81-426e-b942-40459dbac68c" targetNamespace="http://schemas.microsoft.com/office/2006/metadata/properties" ma:root="true" ma:fieldsID="d8e82e29efa6d92abd861d02994731ee" ns2:_="" ns3:_="" ns4:_="" ns5:_="">
     <xsd:import namespace="45f6ce90-ba85-4ef2-b43f-c64448cd95eb"/>
@@ -6225,6 +6214,20 @@
 </ct:contentTypeSchema>
 </file>
 
+<file path=customXml/item2.xml><?xml version="1.0" encoding="utf-8"?>
+<p:properties xmlns:p="http://schemas.microsoft.com/office/2006/metadata/properties" xmlns:xsi="http://www.w3.org/2001/XMLSchema-instance" xmlns:pc="http://schemas.microsoft.com/office/infopath/2007/PartnerControls">
+  <documentManagement>
+    <c6664f9864b54a78bdf9e6230de1c78b xmlns="6c73e52c-07d4-4617-ab67-464747257e8d">
+      <Terms xmlns="http://schemas.microsoft.com/office/infopath/2007/PartnerControls"/>
+    </c6664f9864b54a78bdf9e6230de1c78b>
+  </documentManagement>
+</p:properties>
+</file>
+
+<file path=customXml/item3.xml><?xml version="1.0" encoding="utf-8"?>
+<b:Sources xmlns:b="http://schemas.openxmlformats.org/officeDocument/2006/bibliography" xmlns="http://schemas.openxmlformats.org/officeDocument/2006/bibliography" SelectedStyle="\APASixthEditionOfficeOnline.xsl" StyleName="APA" Version="6"/>
+</file>
+
 <file path=customXml/item4.xml><?xml version="1.0" encoding="utf-8"?>
 <?mso-contentType ?>
 <FormTemplates xmlns="http://schemas.microsoft.com/sharepoint/v3/contenttype/forms">
@@ -6235,24 +6238,6 @@
 </file>
 
 <file path=customXml/itemProps1.xml><?xml version="1.0" encoding="utf-8"?>
-<ds:datastoreItem xmlns:ds="http://schemas.openxmlformats.org/officeDocument/2006/customXml" ds:itemID="{B4F1C5BA-9E7D-4462-A7F2-E4E041E93E6E}">
-  <ds:schemaRefs>
-    <ds:schemaRef ds:uri="http://schemas.openxmlformats.org/officeDocument/2006/bibliography"/>
-  </ds:schemaRefs>
-</ds:datastoreItem>
-</file>
-
-<file path=customXml/itemProps2.xml><?xml version="1.0" encoding="utf-8"?>
-<ds:datastoreItem xmlns:ds="http://schemas.openxmlformats.org/officeDocument/2006/customXml" ds:itemID="{3A5FD474-3C2F-4FC6-AB4F-1AE4ED2581D8}">
-  <ds:schemaRefs>
-    <ds:schemaRef ds:uri="http://schemas.microsoft.com/office/2006/metadata/properties"/>
-    <ds:schemaRef ds:uri="http://schemas.microsoft.com/office/infopath/2007/PartnerControls"/>
-    <ds:schemaRef ds:uri="6c73e52c-07d4-4617-ab67-464747257e8d"/>
-  </ds:schemaRefs>
-</ds:datastoreItem>
-</file>
-
-<file path=customXml/itemProps3.xml><?xml version="1.0" encoding="utf-8"?>
 <ds:datastoreItem xmlns:ds="http://schemas.openxmlformats.org/officeDocument/2006/customXml" ds:itemID="{E1DAB187-0676-4812-A9E5-1EDFC3E277EE}">
   <ds:schemaRefs>
     <ds:schemaRef ds:uri="http://schemas.microsoft.com/office/2006/metadata/contentType"/>
@@ -6273,6 +6258,24 @@
 </ds:datastoreItem>
 </file>
 
+<file path=customXml/itemProps2.xml><?xml version="1.0" encoding="utf-8"?>
+<ds:datastoreItem xmlns:ds="http://schemas.openxmlformats.org/officeDocument/2006/customXml" ds:itemID="{3A5FD474-3C2F-4FC6-AB4F-1AE4ED2581D8}">
+  <ds:schemaRefs>
+    <ds:schemaRef ds:uri="http://schemas.microsoft.com/office/2006/metadata/properties"/>
+    <ds:schemaRef ds:uri="http://schemas.microsoft.com/office/infopath/2007/PartnerControls"/>
+    <ds:schemaRef ds:uri="6c73e52c-07d4-4617-ab67-464747257e8d"/>
+  </ds:schemaRefs>
+</ds:datastoreItem>
+</file>
+
+<file path=customXml/itemProps3.xml><?xml version="1.0" encoding="utf-8"?>
+<ds:datastoreItem xmlns:ds="http://schemas.openxmlformats.org/officeDocument/2006/customXml" ds:itemID="{B4F1C5BA-9E7D-4462-A7F2-E4E041E93E6E}">
+  <ds:schemaRefs>
+    <ds:schemaRef ds:uri="http://schemas.openxmlformats.org/officeDocument/2006/bibliography"/>
+  </ds:schemaRefs>
+</ds:datastoreItem>
+</file>
+
 <file path=customXml/itemProps4.xml><?xml version="1.0" encoding="utf-8"?>
 <ds:datastoreItem xmlns:ds="http://schemas.openxmlformats.org/officeDocument/2006/customXml" ds:itemID="{B542C8E6-C97A-4977-8711-6EDAB461F865}">
   <ds:schemaRefs>

</xml_diff>

<commit_message>
Finished documents, handed everything in
</commit_message>
<xml_diff>
--- a/Prototypes/ProductReport_NilsMeijer_466301.docx
+++ b/Prototypes/ProductReport_NilsMeijer_466301.docx
@@ -3307,12 +3307,58 @@
           <w:numId w:val="6"/>
         </w:numPr>
         <w:jc w:val="both"/>
-      </w:pPr>
-      <w:r>
-        <w:t>https://nilsmeijer.itch.io/cmgtwitch</w:t>
-      </w:r>
-      <w:r>
-        <w:t xml:space="preserve"> </w:t>
+        <w:rPr>
+          <w:lang w:val="en-GB"/>
+        </w:rPr>
+      </w:pPr>
+      <w:hyperlink r:id="rId25" w:history="1">
+        <w:r>
+          <w:rPr>
+            <w:rStyle w:val="Hyperlink"/>
+            <w:lang w:val="en-GB"/>
+          </w:rPr>
+          <w:t>https://nilsmeijer.itch.io/cmgtwitch</w:t>
+        </w:r>
+      </w:hyperlink>
+      <w:r>
+        <w:rPr>
+          <w:lang w:val="en-GB"/>
+        </w:rPr>
+        <w:t xml:space="preserve"> (make</w:t>
+      </w:r>
+      <w:r>
+        <w:rPr>
+          <w:lang w:val="en-GB"/>
+        </w:rPr>
+        <w:t xml:space="preserve"> sure to enter </w:t>
+      </w:r>
+      <w:proofErr w:type="spellStart"/>
+      <w:r>
+        <w:rPr>
+          <w:lang w:val="en-GB"/>
+        </w:rPr>
+        <w:t>fullscreen</w:t>
+      </w:r>
+      <w:proofErr w:type="spellEnd"/>
+      <w:r>
+        <w:rPr>
+          <w:lang w:val="en-GB"/>
+        </w:rPr>
+        <w:t xml:space="preserve"> mode, I noticed some elements can be placed differently when it’s not in </w:t>
+      </w:r>
+      <w:proofErr w:type="spellStart"/>
+      <w:r>
+        <w:rPr>
+          <w:lang w:val="en-GB"/>
+        </w:rPr>
+        <w:t>fullscreen</w:t>
+      </w:r>
+      <w:proofErr w:type="spellEnd"/>
+      <w:r>
+        <w:rPr>
+          <w:lang w:val="en-GB"/>
+        </w:rPr>
+        <w:t>)</w:t>
       </w:r>
     </w:p>
     <w:p>
@@ -3575,7 +3621,7 @@
                 <w:shd w:val="clear" w:color="auto" w:fill="FFFFFF"/>
               </w:rPr>
             </w:pPr>
-            <w:hyperlink r:id="rId25" w:history="1">
+            <w:hyperlink r:id="rId26" w:history="1">
               <w:r>
                 <w:rPr>
                   <w:rStyle w:val="Hyperlink"/>
@@ -3623,7 +3669,7 @@
             <w:pPr>
               <w:jc w:val="both"/>
             </w:pPr>
-            <w:hyperlink r:id="rId26" w:history="1">
+            <w:hyperlink r:id="rId27" w:history="1">
               <w:r>
                 <w:rPr>
                   <w:rStyle w:val="Hyperlink"/>
@@ -3671,7 +3717,7 @@
             <w:pPr>
               <w:jc w:val="both"/>
             </w:pPr>
-            <w:hyperlink r:id="rId27" w:history="1">
+            <w:hyperlink r:id="rId28" w:history="1">
               <w:r>
                 <w:rPr>
                   <w:rStyle w:val="Hyperlink"/>
@@ -3728,7 +3774,7 @@
                 <w:u w:val="single"/>
               </w:rPr>
             </w:pPr>
-            <w:hyperlink r:id="rId28" w:history="1">
+            <w:hyperlink r:id="rId29" w:history="1">
               <w:r>
                 <w:rPr>
                   <w:rStyle w:val="Hyperlink"/>
@@ -3762,62 +3808,6 @@
           <w:p>
             <w:r>
               <w:t>Hi-fi + Unity (Header &amp; other important text)</w:t>
-            </w:r>
-          </w:p>
-        </w:tc>
-        <w:tc>
-          <w:tcPr>
-            <w:tcW w:w="3497" w:type="dxa"/>
-          </w:tcPr>
-          <w:p>
-            <w:pPr>
-              <w:jc w:val="both"/>
-            </w:pPr>
-            <w:hyperlink r:id="rId29" w:history="1">
-              <w:r>
-                <w:rPr>
-                  <w:rStyle w:val="Hyperlink"/>
-                </w:rPr>
-                <w:t>https://fonts.google.com/specimen/Poppins</w:t>
-              </w:r>
-            </w:hyperlink>
-            <w:r>
-              <w:t xml:space="preserve"> </w:t>
-            </w:r>
-          </w:p>
-        </w:tc>
-      </w:tr>
-      <w:tr>
-        <w:tc>
-          <w:tcPr>
-            <w:tcW w:w="2972" w:type="dxa"/>
-          </w:tcPr>
-          <w:p>
-            <w:pPr>
-              <w:tabs>
-                <w:tab w:val="right" w:pos="3022"/>
-              </w:tabs>
-            </w:pPr>
-            <w:r>
-              <w:t>Free sprite pack used to create rounded corners in Unity</w:t>
-            </w:r>
-          </w:p>
-        </w:tc>
-        <w:tc>
-          <w:tcPr>
-            <w:tcW w:w="2881" w:type="dxa"/>
-          </w:tcPr>
-          <w:p>
-            <w:r>
-              <w:t xml:space="preserve">Every button &amp; other UI </w:t>
-            </w:r>
-            <w:proofErr w:type="gramStart"/>
-            <w:r>
-              <w:t>elements</w:t>
-            </w:r>
-            <w:proofErr w:type="gramEnd"/>
-            <w:r>
-              <w:t xml:space="preserve"> as background in Unity</w:t>
             </w:r>
           </w:p>
         </w:tc>
@@ -3834,6 +3824,62 @@
                 <w:rPr>
                   <w:rStyle w:val="Hyperlink"/>
                 </w:rPr>
+                <w:t>https://fonts.google.com/specimen/Poppins</w:t>
+              </w:r>
+            </w:hyperlink>
+            <w:r>
+              <w:t xml:space="preserve"> </w:t>
+            </w:r>
+          </w:p>
+        </w:tc>
+      </w:tr>
+      <w:tr>
+        <w:tc>
+          <w:tcPr>
+            <w:tcW w:w="2972" w:type="dxa"/>
+          </w:tcPr>
+          <w:p>
+            <w:pPr>
+              <w:tabs>
+                <w:tab w:val="right" w:pos="3022"/>
+              </w:tabs>
+            </w:pPr>
+            <w:r>
+              <w:t>Free sprite pack used to create rounded corners in Unity</w:t>
+            </w:r>
+          </w:p>
+        </w:tc>
+        <w:tc>
+          <w:tcPr>
+            <w:tcW w:w="2881" w:type="dxa"/>
+          </w:tcPr>
+          <w:p>
+            <w:r>
+              <w:t xml:space="preserve">Every button &amp; other UI </w:t>
+            </w:r>
+            <w:proofErr w:type="gramStart"/>
+            <w:r>
+              <w:t>elements</w:t>
+            </w:r>
+            <w:proofErr w:type="gramEnd"/>
+            <w:r>
+              <w:t xml:space="preserve"> as background in Unity</w:t>
+            </w:r>
+          </w:p>
+        </w:tc>
+        <w:tc>
+          <w:tcPr>
+            <w:tcW w:w="3497" w:type="dxa"/>
+          </w:tcPr>
+          <w:p>
+            <w:pPr>
+              <w:jc w:val="both"/>
+            </w:pPr>
+            <w:hyperlink r:id="rId31" w:history="1">
+              <w:r>
+                <w:rPr>
+                  <w:rStyle w:val="Hyperlink"/>
+                </w:rPr>
                 <w:t>https://www.patreon.com/posts/54505463?s=yt</w:t>
               </w:r>
             </w:hyperlink>
@@ -3852,11 +3898,6 @@
     <w:p/>
     <w:p/>
     <w:p>
-      <w:r>
-        <w:br w:type="page"/>
-      </w:r>
-    </w:p>
-    <w:p>
       <w:pPr>
         <w:pStyle w:val="Heading1"/>
         <w:numPr>
@@ -3866,7 +3907,6 @@
       </w:pPr>
       <w:bookmarkStart w:id="10" w:name="_Toc89345426"/>
       <w:r>
-        <w:lastRenderedPageBreak/>
         <w:t>Student-generated content (O</w:t>
       </w:r>
       <w:r>
@@ -3915,8 +3955,8 @@
         <w:tblLook w:val="04A0" w:firstRow="1" w:lastRow="0" w:firstColumn="1" w:lastColumn="0" w:noHBand="0" w:noVBand="1"/>
       </w:tblPr>
       <w:tblGrid>
-        <w:gridCol w:w="4675"/>
-        <w:gridCol w:w="4675"/>
+        <w:gridCol w:w="4365"/>
+        <w:gridCol w:w="4985"/>
       </w:tblGrid>
       <w:tr>
         <w:tc>
@@ -3967,6 +4007,14 @@
             <w:pPr>
               <w:jc w:val="both"/>
             </w:pPr>
+            <w:proofErr w:type="spellStart"/>
+            <w:r>
+              <w:t>ScheduleManager</w:t>
+            </w:r>
+            <w:proofErr w:type="spellEnd"/>
+            <w:r>
+              <w:t xml:space="preserve"> code + dependencies</w:t>
+            </w:r>
           </w:p>
         </w:tc>
         <w:tc>
@@ -3977,8 +4025,16 @@
             <w:pPr>
               <w:jc w:val="both"/>
             </w:pPr>
-            <w:r>
-              <w:t>…</w:t>
+            <w:hyperlink r:id="rId32" w:history="1">
+              <w:r>
+                <w:rPr>
+                  <w:rStyle w:val="Hyperlink"/>
+                </w:rPr>
+                <w:t>https://github.com/ngmeijer/Advanced-UI-UX/tree/main/Prototypes/CMGTwitch/Assets/Scripts</w:t>
+              </w:r>
+            </w:hyperlink>
+            <w:r>
+              <w:t xml:space="preserve"> </w:t>
             </w:r>
           </w:p>
         </w:tc>

</xml_diff>